<commit_message>
add total persons; regional averages; update doc
</commit_message>
<xml_diff>
--- a/ExtremeHeat.docx
+++ b/ExtremeHeat.docx
@@ -280,7 +280,7 @@
         <w:t xml:space="preserve">Methods</w:t>
       </w:r>
     </w:p>
-    <w:bookmarkStart w:id="24" w:name="X916e8831084b2d061aee20485f6fc7a6d4d3d64"/>
+    <w:bookmarkStart w:id="24" w:name="remote-sensing-temperature"/>
     <w:p>
       <w:pPr>
         <w:pStyle w:val="Heading2"/>
@@ -295,7 +295,7 @@
         <w:tab/>
       </w:r>
       <w:r>
-        <w:t xml:space="preserve">Land surface temperature and remote sensing</w:t>
+        <w:t xml:space="preserve">Remote sensing temperature</w:t>
       </w:r>
     </w:p>
     <w:p>
@@ -674,7 +674,7 @@
     <w:bookmarkEnd w:id="35"/>
     <w:bookmarkEnd w:id="36"/>
     <w:bookmarkEnd w:id="37"/>
-    <w:bookmarkStart w:id="73" w:name="results"/>
+    <w:bookmarkStart w:id="76" w:name="results"/>
     <w:p>
       <w:pPr>
         <w:pStyle w:val="Heading1"/>
@@ -692,7 +692,7 @@
         <w:t xml:space="preserve">Results</w:t>
       </w:r>
     </w:p>
-    <w:bookmarkStart w:id="45" w:name="changing-risk-of-extreme-heat"/>
+    <w:bookmarkStart w:id="46" w:name="changing-risk-of-extreme-heat"/>
     <w:p>
       <w:pPr>
         <w:pStyle w:val="Heading2"/>
@@ -939,8 +939,35 @@
       </w:r>
     </w:p>
     <w:bookmarkEnd w:id="44"/>
+    <w:bookmarkStart w:id="45" w:name="extreme-heat-map"/>
+    <w:p>
+      <w:pPr>
+        <w:pStyle w:val="Heading3"/>
+      </w:pPr>
+      <w:r>
+        <w:rPr>
+          <w:rStyle w:val="SectionNumber"/>
+        </w:rPr>
+        <w:t xml:space="preserve">4.1.2</w:t>
+      </w:r>
+      <w:r>
+        <w:tab/>
+      </w:r>
+      <w:r>
+        <w:t xml:space="preserve">Extreme heat map</w:t>
+      </w:r>
+    </w:p>
+    <w:p>
+      <w:pPr>
+        <w:pStyle w:val="FirstParagraph"/>
+      </w:pPr>
+      <w:r>
+        <w:t xml:space="preserve">Maybe not updating the 2016 map with 2021/2022 data, but instead adding more information? Decision can get made at the end of summer - we just need to see what heat events line-up with Landsat measurements this year.</w:t>
+      </w:r>
+    </w:p>
     <w:bookmarkEnd w:id="45"/>
-    <w:bookmarkStart w:id="46" w:name="extreme-heat-map"/>
+    <w:bookmarkEnd w:id="46"/>
+    <w:bookmarkStart w:id="75" w:name="Xdb7779d848f5f39b1e599c81e4c015767a7b2ca"/>
     <w:p>
       <w:pPr>
         <w:pStyle w:val="Heading2"/>
@@ -950,33 +977,6 @@
           <w:rStyle w:val="SectionNumber"/>
         </w:rPr>
         <w:t xml:space="preserve">4.2</w:t>
-      </w:r>
-      <w:r>
-        <w:tab/>
-      </w:r>
-      <w:r>
-        <w:t xml:space="preserve">Extreme heat map</w:t>
-      </w:r>
-    </w:p>
-    <w:p>
-      <w:pPr>
-        <w:pStyle w:val="FirstParagraph"/>
-      </w:pPr>
-      <w:r>
-        <w:t xml:space="preserve">Maybe not updating the 2016 map with 2021/2022 data, but instead adding more information? Decision can get made at the end of summer - we just need to see what heat events line-up with Landsat measurements this year.</w:t>
-      </w:r>
-    </w:p>
-    <w:bookmarkEnd w:id="46"/>
-    <w:bookmarkStart w:id="72" w:name="Xdb7779d848f5f39b1e599c81e4c015767a7b2ca"/>
-    <w:p>
-      <w:pPr>
-        <w:pStyle w:val="Heading2"/>
-      </w:pPr>
-      <w:r>
-        <w:rPr>
-          <w:rStyle w:val="SectionNumber"/>
-        </w:rPr>
-        <w:t xml:space="preserve">4.3</w:t>
       </w:r>
       <w:r>
         <w:tab/>
@@ -1116,7 +1116,7 @@
         <w:rPr>
           <w:rStyle w:val="SectionNumber"/>
         </w:rPr>
-        <w:t xml:space="preserve">4.3.1</w:t>
+        <w:t xml:space="preserve">4.2.1</w:t>
       </w:r>
       <w:r>
         <w:tab/>
@@ -1139,7 +1139,7 @@
         <w:t xml:space="preserve">4.3</w:t>
       </w:r>
       <w:r>
-        <w:t xml:space="preserve">).</w:t>
+        <w:t xml:space="preserve">). About 25% of the region’s total population of a sensitive age lives in a block group with temperatures over 95 degrees.</w:t>
       </w:r>
     </w:p>
     <w:p>
@@ -1149,7 +1149,7 @@
       <w:r>
         <w:drawing>
           <wp:inline>
-            <wp:extent cx="5486400" cy="3291840"/>
+            <wp:extent cx="5486400" cy="3840479"/>
             <wp:effectExtent b="0" l="0" r="0" t="0"/>
             <wp:docPr descr="Figure 4.3: Relationship between resident age and land surface temperature during a heat wave for census block groups across the 7-county Twin Cities metropolitan region. The blue line shows the trend line from a generalized additive model." title="" id="49" name="Picture"/>
             <a:graphic>
@@ -1170,7 +1170,7 @@
                   <pic:spPr bwMode="auto">
                     <a:xfrm>
                       <a:off x="0" y="0"/>
-                      <a:ext cx="5486400" cy="3291840"/>
+                      <a:ext cx="5486400" cy="3840479"/>
                     </a:xfrm>
                     <a:prstGeom prst="rect">
                       <a:avLst/>
@@ -1207,7 +1207,7 @@
         <w:rPr>
           <w:rStyle w:val="SectionNumber"/>
         </w:rPr>
-        <w:t xml:space="preserve">4.3.2</w:t>
+        <w:t xml:space="preserve">4.2.2</w:t>
       </w:r>
       <w:r>
         <w:tab/>
@@ -1240,7 +1240,7 @@
       <w:r>
         <w:drawing>
           <wp:inline>
-            <wp:extent cx="5486400" cy="3291840"/>
+            <wp:extent cx="5486400" cy="3840479"/>
             <wp:effectExtent b="0" l="0" r="0" t="0"/>
             <wp:docPr descr="Figure 4.4: Relationship between languages spoken by residents and land surface temperature during a heat wave for census block groups across the 7-county Twin Cities metropolitan region. The blue line shows the trend line from a generalized additive model." title="" id="53" name="Picture"/>
             <a:graphic>
@@ -1261,7 +1261,7 @@
                   <pic:spPr bwMode="auto">
                     <a:xfrm>
                       <a:off x="0" y="0"/>
-                      <a:ext cx="5486400" cy="3291840"/>
+                      <a:ext cx="5486400" cy="3840479"/>
                     </a:xfrm>
                     <a:prstGeom prst="rect">
                       <a:avLst/>
@@ -1289,7 +1289,7 @@
       </w:r>
     </w:p>
     <w:bookmarkEnd w:id="55"/>
-    <w:bookmarkStart w:id="59" w:name="household-size"/>
+    <w:bookmarkStart w:id="62" w:name="household-size"/>
     <w:p>
       <w:pPr>
         <w:pStyle w:val="Heading3"/>
@@ -1298,7 +1298,7 @@
         <w:rPr>
           <w:rStyle w:val="SectionNumber"/>
         </w:rPr>
-        <w:t xml:space="preserve">4.3.3</w:t>
+        <w:t xml:space="preserve">4.2.3</w:t>
       </w:r>
       <w:r>
         <w:tab/>
@@ -1318,20 +1318,20 @@
         <w:t xml:space="preserve"> </w:t>
       </w:r>
       <w:r>
-        <w:t xml:space="preserve">4.5</w:t>
-      </w:r>
-      <w:r>
-        <w:t xml:space="preserve">). Social cohesion/connections can impact human vulnerability to extreme heat. From a safety perspective, people are always advised to check in on family and friends living alone during heat waves. Living alone may put people at an elevated risk. Fortunately, it does not seem that elders living alone have greater risk.</w:t>
-      </w:r>
-    </w:p>
-    <w:p>
-      <w:pPr>
-        <w:pStyle w:val="CaptionedFigure"/>
+        <w:t xml:space="preserve">??</w:t>
+      </w:r>
+      <w:r>
+        <w:t xml:space="preserve">). Over 25% of our region’s 1-person households live in areas which can experience heat of 95 degrees or more. Social cohesion/connections can impact human vulnerability to extreme heat. From a safety perspective, people are always advised to check in on family and friends living alone during heat waves. Living alone may put people at an elevated risk. Fortunately, it does not seem that elders living alone have greater risk.</w:t>
+      </w:r>
+    </w:p>
+    <w:p>
+      <w:pPr>
+        <w:pStyle w:val="BodyText"/>
       </w:pPr>
       <w:r>
         <w:drawing>
           <wp:inline>
-            <wp:extent cx="5486400" cy="3291840"/>
+            <wp:extent cx="5486400" cy="3840479"/>
             <wp:effectExtent b="0" l="0" r="0" t="0"/>
             <wp:docPr descr="Figure 4.5: Relationship between household size and land surface temperature during a heat wave for census block groups across the 7-county Twin Cities metropolitan region. The blue line shows the trend line from a generalized additive model." title="" id="57" name="Picture"/>
             <a:graphic>
@@ -1352,7 +1352,7 @@
                   <pic:spPr bwMode="auto">
                     <a:xfrm>
                       <a:off x="0" y="0"/>
-                      <a:ext cx="5486400" cy="3291840"/>
+                      <a:ext cx="5486400" cy="3840479"/>
                     </a:xfrm>
                     <a:prstGeom prst="rect">
                       <a:avLst/>
@@ -1370,72 +1370,23 @@
           </wp:inline>
         </w:drawing>
       </w:r>
-    </w:p>
-    <w:p>
-      <w:pPr>
-        <w:pStyle w:val="ImageCaption"/>
-      </w:pPr>
-      <w:r>
-        <w:t xml:space="preserve">Figure 4.5: Relationship between household size and land surface temperature during a heat wave for census block groups across the 7-county Twin Cities metropolitan region. The blue line shows the trend line from a generalized additive model.</w:t>
-      </w:r>
-    </w:p>
-    <w:bookmarkEnd w:id="59"/>
-    <w:bookmarkStart w:id="63" w:name="income"/>
-    <w:p>
-      <w:pPr>
-        <w:pStyle w:val="Heading3"/>
-      </w:pPr>
-      <w:r>
-        <w:rPr>
-          <w:rStyle w:val="SectionNumber"/>
-        </w:rPr>
-        <w:t xml:space="preserve">4.3.4</w:t>
-      </w:r>
-      <w:r>
-        <w:tab/>
-      </w:r>
-      <w:r>
-        <w:t xml:space="preserve">Income</w:t>
-      </w:r>
-    </w:p>
-    <w:p>
-      <w:pPr>
-        <w:pStyle w:val="FirstParagraph"/>
-      </w:pPr>
-      <w:r>
-        <w:t xml:space="preserve">There are disparities in exposure to extreme heat with income. Lower income areas (median household income) tend to be exposed to hotter temperatures. Areas where a larger share of residents make less than 185% of the poverty rate are also exposed to hotter temperatures (Figure</w:t>
-      </w:r>
-      <w:r>
-        <w:t xml:space="preserve"> </w:t>
-      </w:r>
-      <w:r>
-        <w:t xml:space="preserve">4.6</w:t>
-      </w:r>
-      <w:r>
-        <w:t xml:space="preserve">).</w:t>
-      </w:r>
-    </w:p>
-    <w:p>
-      <w:pPr>
-        <w:pStyle w:val="CaptionedFigure"/>
-      </w:pPr>
       <w:r>
         <w:drawing>
           <wp:inline>
-            <wp:extent cx="5486400" cy="3291840"/>
+            <wp:extent cx="5486400" cy="3840479"/>
             <wp:effectExtent b="0" l="0" r="0" t="0"/>
-            <wp:docPr descr="Figure 4.6: Relationship between income and land surface temperature during a heat wave for census block groups across the 7-county Twin Cities metropolitan region. The blue line shows the trend line from a generalized additive model." title="" id="61" name="Picture"/>
+            <wp:docPr descr="(#fig:hh-fig-2)Relationship between household size and land surface temperature during a heat wave for census block groups across the 7-county Twin Cities metropolitan region. The blue line shows the trend line from a generalized additive model." title="" id="60" name="Picture"/>
             <a:graphic>
               <a:graphicData uri="http://schemas.openxmlformats.org/drawingml/2006/picture">
                 <pic:pic>
                   <pic:nvPicPr>
-                    <pic:cNvPr descr="ExtremeHeat_files/figure-docx/income-fig-1.png" id="62" name="Picture"/>
+                    <pic:cNvPr descr="ExtremeHeat_files/figure-docx/hh-fig-2.png" id="61" name="Picture"/>
                     <pic:cNvPicPr>
                       <a:picLocks noChangeArrowheads="1" noChangeAspect="1"/>
                     </pic:cNvPicPr>
                   </pic:nvPicPr>
                   <pic:blipFill>
-                    <a:blip r:embed="rId60"/>
+                    <a:blip r:embed="rId59"/>
                     <a:stretch>
                       <a:fillRect/>
                     </a:stretch>
@@ -1443,7 +1394,7 @@
                   <pic:spPr bwMode="auto">
                     <a:xfrm>
                       <a:off x="0" y="0"/>
-                      <a:ext cx="5486400" cy="3291840"/>
+                      <a:ext cx="5486400" cy="3840479"/>
                     </a:xfrm>
                     <a:prstGeom prst="rect">
                       <a:avLst/>
@@ -1462,16 +1413,8 @@
         </w:drawing>
       </w:r>
     </w:p>
-    <w:p>
-      <w:pPr>
-        <w:pStyle w:val="ImageCaption"/>
-      </w:pPr>
-      <w:r>
-        <w:t xml:space="preserve">Figure 4.6: Relationship between income and land surface temperature during a heat wave for census block groups across the 7-county Twin Cities metropolitan region. The blue line shows the trend line from a generalized additive model.</w:t>
-      </w:r>
-    </w:p>
-    <w:bookmarkEnd w:id="63"/>
-    <w:bookmarkStart w:id="67" w:name="race"/>
+    <w:bookmarkEnd w:id="62"/>
+    <w:bookmarkStart w:id="66" w:name="income"/>
     <w:p>
       <w:pPr>
         <w:pStyle w:val="Heading3"/>
@@ -1480,13 +1423,13 @@
         <w:rPr>
           <w:rStyle w:val="SectionNumber"/>
         </w:rPr>
-        <w:t xml:space="preserve">4.3.5</w:t>
+        <w:t xml:space="preserve">4.2.4</w:t>
       </w:r>
       <w:r>
         <w:tab/>
       </w:r>
       <w:r>
-        <w:t xml:space="preserve">Race</w:t>
+        <w:t xml:space="preserve">Income</w:t>
       </w:r>
     </w:p>
     <w:p>
@@ -1494,7 +1437,7 @@
         <w:pStyle w:val="FirstParagraph"/>
       </w:pPr>
       <w:r>
-        <w:t xml:space="preserve">Areas where a greater percent of residents identify as a person of color tend to be hotter. Black and Hispanic residents seem to be disproportionately impacted (Figure</w:t>
+        <w:t xml:space="preserve">There are disparities in exposure to extreme heat with income. Lower income areas (median household income) tend to be exposed to hotter temperatures. Areas where a larger share of residents make less than 185% of the poverty rate are also exposed to hotter temperatures (Figure</w:t>
       </w:r>
       <w:r>
         <w:t xml:space="preserve"> </w:t>
@@ -1513,20 +1456,111 @@
       <w:r>
         <w:drawing>
           <wp:inline>
-            <wp:extent cx="5486400" cy="4389120"/>
+            <wp:extent cx="5486400" cy="3840479"/>
             <wp:effectExtent b="0" l="0" r="0" t="0"/>
-            <wp:docPr descr="Figure 4.7: Relationship between resident’s racial identity and land surface temperature during a heat wave for census block groups across the 7-county Twin Cities metropolitan region. The blue line shows the trend line from a generalized additive model." title="" id="65" name="Picture"/>
+            <wp:docPr descr="Figure 4.7: Relationship between income and land surface temperature during a heat wave for census block groups across the 7-county Twin Cities metropolitan region. The blue line shows the trend line from a generalized additive model." title="" id="64" name="Picture"/>
             <a:graphic>
               <a:graphicData uri="http://schemas.openxmlformats.org/drawingml/2006/picture">
                 <pic:pic>
                   <pic:nvPicPr>
-                    <pic:cNvPr descr="ExtremeHeat_files/figure-docx/race-fig-1.png" id="66" name="Picture"/>
+                    <pic:cNvPr descr="ExtremeHeat_files/figure-docx/income-fig-1.png" id="65" name="Picture"/>
                     <pic:cNvPicPr>
                       <a:picLocks noChangeArrowheads="1" noChangeAspect="1"/>
                     </pic:cNvPicPr>
                   </pic:nvPicPr>
                   <pic:blipFill>
-                    <a:blip r:embed="rId64"/>
+                    <a:blip r:embed="rId63"/>
+                    <a:stretch>
+                      <a:fillRect/>
+                    </a:stretch>
+                  </pic:blipFill>
+                  <pic:spPr bwMode="auto">
+                    <a:xfrm>
+                      <a:off x="0" y="0"/>
+                      <a:ext cx="5486400" cy="3840479"/>
+                    </a:xfrm>
+                    <a:prstGeom prst="rect">
+                      <a:avLst/>
+                    </a:prstGeom>
+                    <a:noFill/>
+                    <a:ln w="9525">
+                      <a:noFill/>
+                      <a:headEnd/>
+                      <a:tailEnd/>
+                    </a:ln>
+                  </pic:spPr>
+                </pic:pic>
+              </a:graphicData>
+            </a:graphic>
+          </wp:inline>
+        </w:drawing>
+      </w:r>
+    </w:p>
+    <w:p>
+      <w:pPr>
+        <w:pStyle w:val="ImageCaption"/>
+      </w:pPr>
+      <w:r>
+        <w:t xml:space="preserve">Figure 4.7: Relationship between income and land surface temperature during a heat wave for census block groups across the 7-county Twin Cities metropolitan region. The blue line shows the trend line from a generalized additive model.</w:t>
+      </w:r>
+    </w:p>
+    <w:bookmarkEnd w:id="66"/>
+    <w:bookmarkStart w:id="70" w:name="race"/>
+    <w:p>
+      <w:pPr>
+        <w:pStyle w:val="Heading3"/>
+      </w:pPr>
+      <w:r>
+        <w:rPr>
+          <w:rStyle w:val="SectionNumber"/>
+        </w:rPr>
+        <w:t xml:space="preserve">4.2.5</w:t>
+      </w:r>
+      <w:r>
+        <w:tab/>
+      </w:r>
+      <w:r>
+        <w:t xml:space="preserve">Race</w:t>
+      </w:r>
+    </w:p>
+    <w:p>
+      <w:pPr>
+        <w:pStyle w:val="FirstParagraph"/>
+      </w:pPr>
+      <w:r>
+        <w:t xml:space="preserve">Areas where a greater percent of residents identify as a person of color tend to be hotter. Native American (American Indian) residents seem to be disproportionately impacted with nearly 75% of the regions population who identifies as Native American living in block groups with temperatures capable of exceeding 100 degrees (Figure</w:t>
+      </w:r>
+      <w:r>
+        <w:t xml:space="preserve"> </w:t>
+      </w:r>
+      <w:r>
+        <w:t xml:space="preserve">4.8</w:t>
+      </w:r>
+      <w:r>
+        <w:t xml:space="preserve">).</w:t>
+      </w:r>
+    </w:p>
+    <w:p>
+      <w:pPr>
+        <w:pStyle w:val="CaptionedFigure"/>
+      </w:pPr>
+      <w:r>
+        <w:drawing>
+          <wp:inline>
+            <wp:extent cx="5486400" cy="4389120"/>
+            <wp:effectExtent b="0" l="0" r="0" t="0"/>
+            <wp:docPr descr="Figure 4.8: Relationship between resident’s racial identity and land surface temperature during a heat wave for census block groups across the 7-county Twin Cities metropolitan region. The blue line shows the trend line from a generalized additive model." title="" id="68" name="Picture"/>
+            <a:graphic>
+              <a:graphicData uri="http://schemas.openxmlformats.org/drawingml/2006/picture">
+                <pic:pic>
+                  <pic:nvPicPr>
+                    <pic:cNvPr descr="ExtremeHeat_files/figure-docx/race-fig-1.png" id="69" name="Picture"/>
+                    <pic:cNvPicPr>
+                      <a:picLocks noChangeArrowheads="1" noChangeAspect="1"/>
+                    </pic:cNvPicPr>
+                  </pic:nvPicPr>
+                  <pic:blipFill>
+                    <a:blip r:embed="rId67"/>
                     <a:stretch>
                       <a:fillRect/>
                     </a:stretch>
@@ -1558,11 +1592,11 @@
         <w:pStyle w:val="ImageCaption"/>
       </w:pPr>
       <w:r>
-        <w:t xml:space="preserve">Figure 4.7: Relationship between resident’s racial identity and land surface temperature during a heat wave for census block groups across the 7-county Twin Cities metropolitan region. The blue line shows the trend line from a generalized additive model.</w:t>
-      </w:r>
-    </w:p>
-    <w:bookmarkEnd w:id="67"/>
-    <w:bookmarkStart w:id="71" w:name="tenure"/>
+        <w:t xml:space="preserve">Figure 4.8: Relationship between resident’s racial identity and land surface temperature during a heat wave for census block groups across the 7-county Twin Cities metropolitan region. The blue line shows the trend line from a generalized additive model.</w:t>
+      </w:r>
+    </w:p>
+    <w:bookmarkEnd w:id="70"/>
+    <w:bookmarkStart w:id="74" w:name="tenure"/>
     <w:p>
       <w:pPr>
         <w:pStyle w:val="Heading3"/>
@@ -1571,7 +1605,7 @@
         <w:rPr>
           <w:rStyle w:val="SectionNumber"/>
         </w:rPr>
-        <w:t xml:space="preserve">4.3.6</w:t>
+        <w:t xml:space="preserve">4.2.6</w:t>
       </w:r>
       <w:r>
         <w:tab/>
@@ -1591,18 +1625,10 @@
         <w:t xml:space="preserve"> </w:t>
       </w:r>
       <w:r>
-        <w:t xml:space="preserve">4.8</w:t>
+        <w:t xml:space="preserve">4.9</w:t>
       </w:r>
       <w:r>
         <w:t xml:space="preserve">).</w:t>
-      </w:r>
-    </w:p>
-    <w:p>
-      <w:pPr>
-        <w:pStyle w:val="BodyText"/>
-      </w:pPr>
-      <w:r>
-        <w:t xml:space="preserve">Interestingly, the median utility cost for renters is lower in areas which are hotter. There may be some confounding factors going on however. For instance, utility costs may be low if some options for heating or cooling are not available (utility cost cannot be parsed by heating or cooling costs), and utility cost may be a function of preferences rather than energy efficiency.</w:t>
       </w:r>
     </w:p>
     <w:p>
@@ -1612,20 +1638,20 @@
       <w:r>
         <w:drawing>
           <wp:inline>
-            <wp:extent cx="5486400" cy="3291840"/>
+            <wp:extent cx="5486400" cy="3840479"/>
             <wp:effectExtent b="0" l="0" r="0" t="0"/>
-            <wp:docPr descr="Figure 4.8: Relationship between resident housing tenure and land surface temperature during a heat wave for census block groups across the 7-county Twin Cities metropolitan region. The blue line shows the trend line from a generalized additive model." title="" id="69" name="Picture"/>
+            <wp:docPr descr="Figure 4.9: Relationship between resident housing tenure and land surface temperature during a heat wave for census block groups across the 7-county Twin Cities metropolitan region. The blue line shows the trend line from a generalized additive model." title="" id="72" name="Picture"/>
             <a:graphic>
               <a:graphicData uri="http://schemas.openxmlformats.org/drawingml/2006/picture">
                 <pic:pic>
                   <pic:nvPicPr>
-                    <pic:cNvPr descr="ExtremeHeat_files/figure-docx/tenure-fig-1.png" id="70" name="Picture"/>
+                    <pic:cNvPr descr="ExtremeHeat_files/figure-docx/tenure-fig-1.png" id="73" name="Picture"/>
                     <pic:cNvPicPr>
                       <a:picLocks noChangeArrowheads="1" noChangeAspect="1"/>
                     </pic:cNvPicPr>
                   </pic:nvPicPr>
                   <pic:blipFill>
-                    <a:blip r:embed="rId68"/>
+                    <a:blip r:embed="rId71"/>
                     <a:stretch>
                       <a:fillRect/>
                     </a:stretch>
@@ -1633,7 +1659,7 @@
                   <pic:spPr bwMode="auto">
                     <a:xfrm>
                       <a:off x="0" y="0"/>
-                      <a:ext cx="5486400" cy="3291840"/>
+                      <a:ext cx="5486400" cy="3840479"/>
                     </a:xfrm>
                     <a:prstGeom prst="rect">
                       <a:avLst/>
@@ -1657,13 +1683,13 @@
         <w:pStyle w:val="ImageCaption"/>
       </w:pPr>
       <w:r>
-        <w:t xml:space="preserve">Figure 4.8: Relationship between resident housing tenure and land surface temperature during a heat wave for census block groups across the 7-county Twin Cities metropolitan region. The blue line shows the trend line from a generalized additive model.</w:t>
-      </w:r>
-    </w:p>
-    <w:bookmarkEnd w:id="71"/>
-    <w:bookmarkEnd w:id="72"/>
-    <w:bookmarkEnd w:id="73"/>
-    <w:bookmarkStart w:id="84" w:name="Xe18e9169daad3277f47d4408ee7e2debffb6b0d"/>
+        <w:t xml:space="preserve">Figure 4.9: Relationship between resident housing tenure and land surface temperature during a heat wave for census block groups across the 7-county Twin Cities metropolitan region. The blue line shows the trend line from a generalized additive model.</w:t>
+      </w:r>
+    </w:p>
+    <w:bookmarkEnd w:id="74"/>
+    <w:bookmarkEnd w:id="75"/>
+    <w:bookmarkEnd w:id="76"/>
+    <w:bookmarkStart w:id="87" w:name="Xe18e9169daad3277f47d4408ee7e2debffb6b0d"/>
     <w:p>
       <w:pPr>
         <w:pStyle w:val="Heading1"/>
@@ -1785,7 +1811,7 @@
         <w:t xml:space="preserve">to the storymap! (kind of like how land use is there now, but try to be more explicit? think about how the data could be compelling to inform landscape architecture, etc.)</w:t>
       </w:r>
     </w:p>
-    <w:bookmarkStart w:id="74" w:name="methods-1"/>
+    <w:bookmarkStart w:id="77" w:name="methods-1"/>
     <w:p>
       <w:pPr>
         <w:pStyle w:val="Heading2"/>
@@ -1803,8 +1829,8 @@
         <w:t xml:space="preserve">Methods</w:t>
       </w:r>
     </w:p>
-    <w:bookmarkEnd w:id="74"/>
-    <w:bookmarkStart w:id="83" w:name="results-1"/>
+    <w:bookmarkEnd w:id="77"/>
+    <w:bookmarkStart w:id="86" w:name="results-1"/>
     <w:p>
       <w:pPr>
         <w:pStyle w:val="Heading2"/>
@@ -1822,7 +1848,7 @@
         <w:t xml:space="preserve">Results</w:t>
       </w:r>
     </w:p>
-    <w:bookmarkStart w:id="78" w:name="air-conditioning-in-residences"/>
+    <w:bookmarkStart w:id="81" w:name="air-conditioning-in-residences"/>
     <w:p>
       <w:pPr>
         <w:pStyle w:val="Heading3"/>
@@ -1872,20 +1898,20 @@
       <w:r>
         <w:drawing>
           <wp:inline>
-            <wp:extent cx="5486400" cy="3291840"/>
+            <wp:extent cx="5486400" cy="3840479"/>
             <wp:effectExtent b="0" l="0" r="0" t="0"/>
-            <wp:docPr descr="Figure 5.1: Relationship between air conditioning presence in residences and land surface temperature during a heat wave for census block groups across the 7-county Twin Cities metropolitan region." title="" id="76" name="Picture"/>
+            <wp:docPr descr="Figure 5.1: Relationship between air conditioning presence in residences and land surface temperature during a heat wave for census block groups across the 7-county Twin Cities metropolitan region." title="" id="79" name="Picture"/>
             <a:graphic>
               <a:graphicData uri="http://schemas.openxmlformats.org/drawingml/2006/picture">
                 <pic:pic>
                   <pic:nvPicPr>
-                    <pic:cNvPr descr="ExtremeHeat_files/figure-docx/ac-fig-1.png" id="77" name="Picture"/>
+                    <pic:cNvPr descr="ExtremeHeat_files/figure-docx/ac-fig-1.png" id="80" name="Picture"/>
                     <pic:cNvPicPr>
                       <a:picLocks noChangeArrowheads="1" noChangeAspect="1"/>
                     </pic:cNvPicPr>
                   </pic:nvPicPr>
                   <pic:blipFill>
-                    <a:blip r:embed="rId75"/>
+                    <a:blip r:embed="rId78"/>
                     <a:stretch>
                       <a:fillRect/>
                     </a:stretch>
@@ -1893,7 +1919,7 @@
                   <pic:spPr bwMode="auto">
                     <a:xfrm>
                       <a:off x="0" y="0"/>
-                      <a:ext cx="5486400" cy="3291840"/>
+                      <a:ext cx="5486400" cy="3840479"/>
                     </a:xfrm>
                     <a:prstGeom prst="rect">
                       <a:avLst/>
@@ -1920,8 +1946,8 @@
         <w:t xml:space="preserve">Figure 5.1: Relationship between air conditioning presence in residences and land surface temperature during a heat wave for census block groups across the 7-county Twin Cities metropolitan region.</w:t>
       </w:r>
     </w:p>
-    <w:bookmarkEnd w:id="78"/>
-    <w:bookmarkStart w:id="82" w:name="greenspace"/>
+    <w:bookmarkEnd w:id="81"/>
+    <w:bookmarkStart w:id="85" w:name="greenspace"/>
     <w:p>
       <w:pPr>
         <w:pStyle w:val="Heading3"/>
@@ -1971,20 +1997,20 @@
       <w:r>
         <w:drawing>
           <wp:inline>
-            <wp:extent cx="5486400" cy="3291840"/>
+            <wp:extent cx="5486400" cy="3840479"/>
             <wp:effectExtent b="0" l="0" r="0" t="0"/>
-            <wp:docPr descr="Figure 5.2: Relationship between greenspace and land surface temperature during a heat wave for census block groups across the 7-county Twin Cities metropolitan region." title="" id="80" name="Picture"/>
+            <wp:docPr descr="Figure 5.2: Relationship between greenspace and land surface temperature during a heat wave for census block groups across the 7-county Twin Cities metropolitan region." title="" id="83" name="Picture"/>
             <a:graphic>
               <a:graphicData uri="http://schemas.openxmlformats.org/drawingml/2006/picture">
                 <pic:pic>
                   <pic:nvPicPr>
-                    <pic:cNvPr descr="ExtremeHeat_files/figure-docx/greenspace-fig-1.png" id="81" name="Picture"/>
+                    <pic:cNvPr descr="ExtremeHeat_files/figure-docx/greenspace-fig-1.png" id="84" name="Picture"/>
                     <pic:cNvPicPr>
                       <a:picLocks noChangeArrowheads="1" noChangeAspect="1"/>
                     </pic:cNvPicPr>
                   </pic:nvPicPr>
                   <pic:blipFill>
-                    <a:blip r:embed="rId79"/>
+                    <a:blip r:embed="rId82"/>
                     <a:stretch>
                       <a:fillRect/>
                     </a:stretch>
@@ -1992,7 +2018,7 @@
                   <pic:spPr bwMode="auto">
                     <a:xfrm>
                       <a:off x="0" y="0"/>
-                      <a:ext cx="5486400" cy="3291840"/>
+                      <a:ext cx="5486400" cy="3840479"/>
                     </a:xfrm>
                     <a:prstGeom prst="rect">
                       <a:avLst/>
@@ -2019,10 +2045,10 @@
         <w:t xml:space="preserve">Figure 5.2: Relationship between greenspace and land surface temperature during a heat wave for census block groups across the 7-county Twin Cities metropolitan region.</w:t>
       </w:r>
     </w:p>
-    <w:bookmarkEnd w:id="82"/>
-    <w:bookmarkEnd w:id="83"/>
-    <w:bookmarkEnd w:id="84"/>
-    <w:bookmarkStart w:id="89" w:name="narrative"/>
+    <w:bookmarkEnd w:id="85"/>
+    <w:bookmarkEnd w:id="86"/>
+    <w:bookmarkEnd w:id="87"/>
+    <w:bookmarkStart w:id="92" w:name="narrative"/>
     <w:p>
       <w:pPr>
         <w:pStyle w:val="Heading1"/>
@@ -2072,7 +2098,7 @@
         <w:t xml:space="preserve">is/means/manifests around the region).</w:t>
       </w:r>
     </w:p>
-    <w:bookmarkStart w:id="85" w:name="cooling-centers"/>
+    <w:bookmarkStart w:id="88" w:name="cooling-centers"/>
     <w:p>
       <w:pPr>
         <w:pStyle w:val="Heading2"/>
@@ -2128,8 +2154,8 @@
         <w:t xml:space="preserve">(like food desert)?</w:t>
       </w:r>
     </w:p>
-    <w:bookmarkEnd w:id="85"/>
-    <w:bookmarkStart w:id="86" w:name="landscaping"/>
+    <w:bookmarkEnd w:id="88"/>
+    <w:bookmarkStart w:id="89" w:name="landscaping"/>
     <w:p>
       <w:pPr>
         <w:pStyle w:val="Heading2"/>
@@ -2191,8 +2217,8 @@
         <w:t xml:space="preserve">green roofs, etc.</w:t>
       </w:r>
     </w:p>
-    <w:bookmarkEnd w:id="86"/>
-    <w:bookmarkStart w:id="87" w:name="health-outcomes"/>
+    <w:bookmarkEnd w:id="89"/>
+    <w:bookmarkStart w:id="90" w:name="health-outcomes"/>
     <w:p>
       <w:pPr>
         <w:pStyle w:val="Heading2"/>
@@ -2226,8 +2252,8 @@
         <w:t xml:space="preserve">Check out that study in Baltimore about heat and deaths - are there cool links we can make for our region?</w:t>
       </w:r>
     </w:p>
-    <w:bookmarkEnd w:id="87"/>
-    <w:bookmarkStart w:id="88" w:name="grassroots-efforts"/>
+    <w:bookmarkEnd w:id="90"/>
+    <w:bookmarkStart w:id="91" w:name="grassroots-efforts"/>
     <w:p>
       <w:pPr>
         <w:pStyle w:val="Heading2"/>
@@ -2301,9 +2327,9 @@
         <w:t xml:space="preserve">building social connections/safety in extreme heat</w:t>
       </w:r>
     </w:p>
-    <w:bookmarkEnd w:id="88"/>
-    <w:bookmarkEnd w:id="89"/>
-    <w:bookmarkStart w:id="90" w:name="disemination"/>
+    <w:bookmarkEnd w:id="91"/>
+    <w:bookmarkEnd w:id="92"/>
+    <w:bookmarkStart w:id="93" w:name="disemination"/>
     <w:p>
       <w:pPr>
         <w:pStyle w:val="Heading1"/>
@@ -2381,7 +2407,7 @@
         <w:t xml:space="preserve">Should we bring drought into the picture here (aka temperature + precipitation)?</w:t>
       </w:r>
     </w:p>
-    <w:bookmarkEnd w:id="90"/>
+    <w:bookmarkEnd w:id="93"/>
     <w:sectPr>
       <w:headerReference r:id="rId9" w:type="even"/>
       <w:footerReference r:id="rId12" w:type="even"/>

</xml_diff>